<commit_message>
Cover and Ad update in Error Handling
</commit_message>
<xml_diff>
--- a/ErrorHandling/WorkInProgress_ErrorHandling/PowerShellErrorHandling.docx
+++ b/ErrorHandling/WorkInProgress_ErrorHandling/PowerShellErrorHandling.docx
@@ -29,7 +29,7 @@
           <wp:inline distT="0" distB="0" distL="0" distR="0">
             <wp:extent cx="5829300" cy="7543800"/>
             <wp:effectExtent l="0" t="0" r="0" b="0"/>
-            <wp:docPr id="88" name="Picture 88"/>
+            <wp:docPr id="10" name="Picture 10"/>
             <wp:cNvGraphicFramePr>
               <a:graphicFrameLocks xmlns:a="http://schemas.openxmlformats.org/drawingml/2006/main" noChangeAspect="1"/>
             </wp:cNvGraphicFramePr>
@@ -37,7 +37,7 @@
               <a:graphicData uri="http://schemas.openxmlformats.org/drawingml/2006/picture">
                 <pic:pic xmlns:pic="http://schemas.openxmlformats.org/drawingml/2006/picture">
                   <pic:nvPicPr>
-                    <pic:cNvPr id="0" name="Remoting_Cover.png"/>
+                    <pic:cNvPr id="0" name="Errors_Cover.png"/>
                     <pic:cNvPicPr/>
                   </pic:nvPicPr>
                   <pic:blipFill>
@@ -133,27 +133,6 @@
       </w:pPr>
       <w:r>
         <w:t>Visit PowerShell.org to check for newer editions.</w:t>
-      </w:r>
-    </w:p>
-    <w:p>
-      <w:pPr>
-        <w:pStyle w:val="Footer"/>
-        <w:jc w:val="center"/>
-      </w:pPr>
-    </w:p>
-    <w:p>
-      <w:pPr>
-        <w:pStyle w:val="Footer"/>
-        <w:jc w:val="center"/>
-      </w:pPr>
-      <w:r>
-        <w:t>TOD</w:t>
-      </w:r>
-      <w:r>
-        <w:t>O:  Update Cover image</w:t>
-      </w:r>
-      <w:r>
-        <w:t>.</w:t>
       </w:r>
     </w:p>
     <w:p>
@@ -3203,10 +3182,10 @@
         </w:rPr>
         <w:lastRenderedPageBreak/>
         <w:drawing>
-          <wp:inline distT="0" distB="0" distL="0" distR="0" wp14:anchorId="1F037D0D" wp14:editId="63E12F57">
-            <wp:extent cx="6007608" cy="7772400"/>
+          <wp:inline distT="0" distB="0" distL="0" distR="0">
+            <wp:extent cx="5486400" cy="3429000"/>
             <wp:effectExtent l="0" t="0" r="0" b="0"/>
-            <wp:docPr id="84" name="Picture 84"/>
+            <wp:docPr id="16" name="Picture 16"/>
             <wp:cNvGraphicFramePr>
               <a:graphicFrameLocks xmlns:a="http://schemas.openxmlformats.org/drawingml/2006/main" noChangeAspect="1"/>
             </wp:cNvGraphicFramePr>
@@ -3214,7 +3193,7 @@
               <a:graphicData uri="http://schemas.openxmlformats.org/drawingml/2006/picture">
                 <pic:pic xmlns:pic="http://schemas.openxmlformats.org/drawingml/2006/picture">
                   <pic:nvPicPr>
-                    <pic:cNvPr id="0" name="CBTN Late 2013.png"/>
+                    <pic:cNvPr id="0" name="ConTech_early_2014.png"/>
                     <pic:cNvPicPr/>
                   </pic:nvPicPr>
                   <pic:blipFill>
@@ -3232,7 +3211,7 @@
                   <pic:spPr>
                     <a:xfrm>
                       <a:off x="0" y="0"/>
-                      <a:ext cx="6007608" cy="7772400"/>
+                      <a:ext cx="5486400" cy="3429000"/>
                     </a:xfrm>
                     <a:prstGeom prst="rect">
                       <a:avLst/>
@@ -3244,6 +3223,8 @@
           </wp:inline>
         </w:drawing>
       </w:r>
+      <w:bookmarkStart w:id="10" w:name="_GoBack"/>
+      <w:bookmarkEnd w:id="10"/>
     </w:p>
     <w:p>
       <w:pPr>
@@ -3252,7 +3233,7 @@
           <w:rFonts w:hint="eastAsia"/>
         </w:rPr>
       </w:pPr>
-      <w:bookmarkStart w:id="10" w:name="_Toc378793258"/>
+      <w:bookmarkStart w:id="11" w:name="_Toc378793258"/>
       <w:r>
         <w:lastRenderedPageBreak/>
         <w:t xml:space="preserve">Section 2: </w:t>
@@ -3260,7 +3241,7 @@
       <w:r>
         <w:t>Controlling Error Reporting Behavior and Intercepting Errors</w:t>
       </w:r>
-      <w:bookmarkEnd w:id="10"/>
+      <w:bookmarkEnd w:id="11"/>
     </w:p>
     <w:p>
       <w:r>
@@ -3274,11 +3255,11 @@
           <w:rFonts w:hint="eastAsia"/>
         </w:rPr>
       </w:pPr>
-      <w:bookmarkStart w:id="11" w:name="_Toc378793259"/>
+      <w:bookmarkStart w:id="12" w:name="_Toc378793259"/>
       <w:r>
         <w:t>The $Error Variable</w:t>
       </w:r>
-      <w:bookmarkEnd w:id="11"/>
+      <w:bookmarkEnd w:id="12"/>
     </w:p>
     <w:p>
       <w:r>
@@ -3463,11 +3444,11 @@
           <w:rFonts w:hint="eastAsia"/>
         </w:rPr>
       </w:pPr>
-      <w:bookmarkStart w:id="12" w:name="_Toc378793260"/>
+      <w:bookmarkStart w:id="13" w:name="_Toc378793260"/>
       <w:r>
         <w:t>ErrorVariable</w:t>
       </w:r>
-      <w:bookmarkEnd w:id="12"/>
+      <w:bookmarkEnd w:id="13"/>
     </w:p>
     <w:p>
       <w:r>
@@ -3587,11 +3568,11 @@
           <w:rFonts w:hint="eastAsia"/>
         </w:rPr>
       </w:pPr>
-      <w:bookmarkStart w:id="13" w:name="_Toc378793261"/>
+      <w:bookmarkStart w:id="14" w:name="_Toc378793261"/>
       <w:r>
         <w:t>$MaximumErrorCount</w:t>
       </w:r>
-      <w:bookmarkEnd w:id="13"/>
+      <w:bookmarkEnd w:id="14"/>
     </w:p>
     <w:p>
       <w:r>
@@ -3611,11 +3592,11 @@
           <w:rFonts w:hint="eastAsia"/>
         </w:rPr>
       </w:pPr>
-      <w:bookmarkStart w:id="14" w:name="_Toc378793262"/>
+      <w:bookmarkStart w:id="15" w:name="_Toc378793262"/>
       <w:r>
         <w:t>ErrorAction and $ErrorActionPreference</w:t>
       </w:r>
-      <w:bookmarkEnd w:id="14"/>
+      <w:bookmarkEnd w:id="15"/>
     </w:p>
     <w:p>
       <w:r>
@@ -3869,11 +3850,11 @@
           <w:rFonts w:hint="eastAsia"/>
         </w:rPr>
       </w:pPr>
-      <w:bookmarkStart w:id="15" w:name="_Toc378793263"/>
+      <w:bookmarkStart w:id="16" w:name="_Toc378793263"/>
       <w:r>
         <w:t>Try/Catch/Finally</w:t>
       </w:r>
-      <w:bookmarkEnd w:id="15"/>
+      <w:bookmarkEnd w:id="16"/>
     </w:p>
     <w:p>
       <w:r>
@@ -4084,11 +4065,11 @@
           <w:rFonts w:hint="eastAsia"/>
         </w:rPr>
       </w:pPr>
-      <w:bookmarkStart w:id="16" w:name="_Toc378793264"/>
+      <w:bookmarkStart w:id="17" w:name="_Toc378793264"/>
       <w:r>
         <w:t>Trap</w:t>
       </w:r>
-      <w:bookmarkEnd w:id="16"/>
+      <w:bookmarkEnd w:id="17"/>
     </w:p>
     <w:p>
       <w:r>
@@ -4243,11 +4224,11 @@
           <w:rFonts w:hint="eastAsia"/>
         </w:rPr>
       </w:pPr>
-      <w:bookmarkStart w:id="17" w:name="_Toc378793265"/>
+      <w:bookmarkStart w:id="18" w:name="_Toc378793265"/>
       <w:r>
         <w:t>The $LASTEXITCODE Variable</w:t>
       </w:r>
-      <w:bookmarkEnd w:id="17"/>
+      <w:bookmarkEnd w:id="18"/>
     </w:p>
     <w:p>
       <w:r>
@@ -4322,11 +4303,11 @@
           <w:rFonts w:hint="eastAsia"/>
         </w:rPr>
       </w:pPr>
-      <w:bookmarkStart w:id="18" w:name="_Toc378793266"/>
+      <w:bookmarkStart w:id="19" w:name="_Toc378793266"/>
       <w:r>
         <w:t>The $? Variable</w:t>
       </w:r>
-      <w:bookmarkEnd w:id="18"/>
+      <w:bookmarkEnd w:id="19"/>
     </w:p>
     <w:p>
       <w:r>
@@ -4488,11 +4469,11 @@
           <w:rFonts w:hint="eastAsia"/>
         </w:rPr>
       </w:pPr>
-      <w:bookmarkStart w:id="19" w:name="_Toc378793267"/>
+      <w:bookmarkStart w:id="20" w:name="_Toc378793267"/>
       <w:r>
         <w:t>Summary</w:t>
       </w:r>
-      <w:bookmarkEnd w:id="19"/>
+      <w:bookmarkEnd w:id="20"/>
     </w:p>
     <w:p>
       <w:r>
@@ -4644,7 +4625,7 @@
           <w:rFonts w:hint="eastAsia"/>
         </w:rPr>
       </w:pPr>
-      <w:bookmarkStart w:id="20" w:name="_Toc378793268"/>
+      <w:bookmarkStart w:id="21" w:name="_Toc378793268"/>
       <w:r>
         <w:lastRenderedPageBreak/>
         <w:t xml:space="preserve">Section 3: </w:t>
@@ -4652,7 +4633,7 @@
       <w:r>
         <w:t>Analysis of Error Handling Test Results</w:t>
       </w:r>
-      <w:bookmarkEnd w:id="20"/>
+      <w:bookmarkEnd w:id="21"/>
     </w:p>
     <w:p>
       <w:r>
@@ -4898,12 +4879,12 @@
           <w:rFonts w:hint="eastAsia"/>
         </w:rPr>
       </w:pPr>
-      <w:bookmarkStart w:id="21" w:name="_Toc378793269"/>
+      <w:bookmarkStart w:id="22" w:name="_Toc378793269"/>
       <w:r>
         <w:lastRenderedPageBreak/>
         <w:t>Intercepting Non-Terminating Errors</w:t>
       </w:r>
-      <w:bookmarkEnd w:id="21"/>
+      <w:bookmarkEnd w:id="22"/>
     </w:p>
     <w:p>
       <w:pPr>
@@ -4931,11 +4912,11 @@
           <w:rFonts w:hint="eastAsia"/>
         </w:rPr>
       </w:pPr>
-      <w:bookmarkStart w:id="22" w:name="_Toc378793270"/>
+      <w:bookmarkStart w:id="23" w:name="_Toc378793270"/>
       <w:r>
         <w:t>Intercepting Terminating Errors</w:t>
       </w:r>
-      <w:bookmarkEnd w:id="22"/>
+      <w:bookmarkEnd w:id="23"/>
     </w:p>
     <w:p>
       <w:pPr>
@@ -5087,7 +5068,7 @@
           <w:rFonts w:hint="eastAsia"/>
         </w:rPr>
       </w:pPr>
-      <w:bookmarkStart w:id="23" w:name="_Toc378793271"/>
+      <w:bookmarkStart w:id="24" w:name="_Toc378793271"/>
       <w:r>
         <w:lastRenderedPageBreak/>
         <w:t>Eff</w:t>
@@ -5098,7 +5079,7 @@
       <w:r>
         <w:t xml:space="preserve"> $ErrorActionPreference</w:t>
       </w:r>
-      <w:bookmarkEnd w:id="23"/>
+      <w:bookmarkEnd w:id="24"/>
     </w:p>
     <w:p>
       <w:r>
@@ -5146,7 +5127,7 @@
           <w:rFonts w:hint="eastAsia"/>
         </w:rPr>
       </w:pPr>
-      <w:bookmarkStart w:id="24" w:name="_Toc378793272"/>
+      <w:bookmarkStart w:id="25" w:name="_Toc378793272"/>
       <w:r>
         <w:t xml:space="preserve">How PowerShell behaves when it encounters </w:t>
       </w:r>
@@ -5156,7 +5137,7 @@
       <w:r>
         <w:t>terminating errors</w:t>
       </w:r>
-      <w:bookmarkEnd w:id="24"/>
+      <w:bookmarkEnd w:id="25"/>
     </w:p>
     <w:p>
       <w:r>
@@ -5474,11 +5455,11 @@
           <w:rFonts w:hint="eastAsia"/>
         </w:rPr>
       </w:pPr>
-      <w:bookmarkStart w:id="25" w:name="_Toc378793273"/>
+      <w:bookmarkStart w:id="26" w:name="_Toc378793273"/>
       <w:r>
         <w:t>Conclusions</w:t>
       </w:r>
-      <w:bookmarkEnd w:id="25"/>
+      <w:bookmarkEnd w:id="26"/>
     </w:p>
     <w:p>
       <w:r>
@@ -5596,7 +5577,7 @@
           <v:shape id="_x0000_i1025" type="#_x0000_t75" style="width:458.25pt;height:631.5pt" o:ole="">
             <v:imagedata r:id="rId30" o:title=""/>
           </v:shape>
-          <o:OLEObject Type="Embed" ProgID="AcroExch.Document.11" ShapeID="_x0000_i1025" DrawAspect="Content" ObjectID="_1452688152" r:id="rId31"/>
+          <o:OLEObject Type="Embed" ProgID="AcroExch.Document.11" ShapeID="_x0000_i1025" DrawAspect="Content" ObjectID="_1452777428" r:id="rId31"/>
         </w:object>
       </w:r>
     </w:p>
@@ -5607,7 +5588,7 @@
           <w:rFonts w:hint="eastAsia"/>
         </w:rPr>
       </w:pPr>
-      <w:bookmarkStart w:id="26" w:name="_Toc378793274"/>
+      <w:bookmarkStart w:id="27" w:name="_Toc378793274"/>
       <w:r>
         <w:lastRenderedPageBreak/>
         <w:t xml:space="preserve">Section 4: </w:t>
@@ -5615,7 +5596,7 @@
       <w:r>
         <w:t>Putting It All Together</w:t>
       </w:r>
-      <w:bookmarkEnd w:id="26"/>
+      <w:bookmarkEnd w:id="27"/>
     </w:p>
     <w:p>
       <w:r>
@@ -5632,14 +5613,14 @@
           <w:rFonts w:hint="eastAsia"/>
         </w:rPr>
       </w:pPr>
-      <w:bookmarkStart w:id="27" w:name="_Toc378793275"/>
+      <w:bookmarkStart w:id="28" w:name="_Toc378793275"/>
       <w:r>
         <w:t>Suppressing</w:t>
       </w:r>
       <w:r>
         <w:t xml:space="preserve"> errors (Mostly, don't do this)</w:t>
       </w:r>
-      <w:bookmarkEnd w:id="27"/>
+      <w:bookmarkEnd w:id="28"/>
     </w:p>
     <w:p>
       <w:r>
@@ -5669,11 +5650,11 @@
           <w:rFonts w:hint="eastAsia"/>
         </w:rPr>
       </w:pPr>
-      <w:bookmarkStart w:id="28" w:name="_Toc378793276"/>
+      <w:bookmarkStart w:id="29" w:name="_Toc378793276"/>
       <w:r>
         <w:t>Determining what types of errors can be produced by a command</w:t>
       </w:r>
-      <w:bookmarkEnd w:id="28"/>
+      <w:bookmarkEnd w:id="29"/>
     </w:p>
     <w:p>
       <w:r>
@@ -5896,12 +5877,12 @@
           <w:rFonts w:hint="eastAsia"/>
         </w:rPr>
       </w:pPr>
-      <w:bookmarkStart w:id="29" w:name="_Toc378793277"/>
+      <w:bookmarkStart w:id="30" w:name="_Toc378793277"/>
       <w:r>
         <w:lastRenderedPageBreak/>
         <w:t>Dealing with Terminating Errors</w:t>
       </w:r>
-      <w:bookmarkEnd w:id="29"/>
+      <w:bookmarkEnd w:id="30"/>
     </w:p>
     <w:p>
       <w:r>
@@ -5915,11 +5896,11 @@
           <w:rFonts w:hint="eastAsia"/>
         </w:rPr>
       </w:pPr>
-      <w:bookmarkStart w:id="30" w:name="_Toc378793278"/>
+      <w:bookmarkStart w:id="31" w:name="_Toc378793278"/>
       <w:r>
         <w:t>Dealing with Non-Terminating Errors</w:t>
       </w:r>
-      <w:bookmarkEnd w:id="30"/>
+      <w:bookmarkEnd w:id="31"/>
     </w:p>
     <w:p>
       <w:r>
@@ -6221,12 +6202,10 @@
           <w:rFonts w:hint="eastAsia"/>
         </w:rPr>
       </w:pPr>
-      <w:bookmarkStart w:id="31" w:name="_Toc378793279"/>
+      <w:bookmarkStart w:id="32" w:name="_Toc378793279"/>
       <w:r>
         <w:t>Calling external programs</w:t>
       </w:r>
-      <w:bookmarkStart w:id="32" w:name="_GoBack"/>
-      <w:bookmarkEnd w:id="31"/>
       <w:bookmarkEnd w:id="32"/>
     </w:p>
     <w:p>
@@ -6673,7 +6652,7 @@
         <w:rFonts w:ascii="Arial" w:hAnsi="Arial"/>
         <w:noProof/>
       </w:rPr>
-      <w:t>28</w:t>
+      <w:t>10</w:t>
     </w:r>
     <w:r>
       <w:rPr>
@@ -6739,7 +6718,7 @@
         <w:rFonts w:ascii="Arial" w:hAnsi="Arial"/>
         <w:noProof/>
       </w:rPr>
-      <w:t>27</w:t>
+      <w:t>9</w:t>
     </w:r>
     <w:r>
       <w:rPr>
@@ -11783,7 +11762,7 @@
 </file>
 
 <file path=customXml/itemProps1.xml><?xml version="1.0" encoding="utf-8"?>
-<ds:datastoreItem xmlns:ds="http://schemas.openxmlformats.org/officeDocument/2006/customXml" ds:itemID="{6278F380-B28C-4460-8425-D6E0923972C4}">
+<ds:datastoreItem xmlns:ds="http://schemas.openxmlformats.org/officeDocument/2006/customXml" ds:itemID="{3A01FD9E-0ABC-4C1A-B359-BA51D756BA02}">
   <ds:schemaRefs>
     <ds:schemaRef ds:uri="http://schemas.openxmlformats.org/officeDocument/2006/bibliography"/>
   </ds:schemaRefs>

</xml_diff>

<commit_message>
ErrorHandling - sponsor ad updates.
</commit_message>
<xml_diff>
--- a/ErrorHandling/WorkInProgress_ErrorHandling/PowerShellErrorHandling.docx
+++ b/ErrorHandling/WorkInProgress_ErrorHandling/PowerShellErrorHandling.docx
@@ -4574,10 +4574,10 @@
         </w:rPr>
         <w:lastRenderedPageBreak/>
         <w:drawing>
-          <wp:inline distT="0" distB="0" distL="0" distR="0" wp14:anchorId="72B5964C" wp14:editId="3B53DCB8">
-            <wp:extent cx="5943109" cy="8228920"/>
-            <wp:effectExtent l="0" t="0" r="635" b="1270"/>
-            <wp:docPr id="85" name="Picture 85"/>
+          <wp:inline distT="0" distB="0" distL="0" distR="0">
+            <wp:extent cx="6060546" cy="8391525"/>
+            <wp:effectExtent l="0" t="0" r="0" b="0"/>
+            <wp:docPr id="19" name="Picture 19"/>
             <wp:cNvGraphicFramePr>
               <a:graphicFrameLocks xmlns:a="http://schemas.openxmlformats.org/drawingml/2006/main" noChangeAspect="1"/>
             </wp:cNvGraphicFramePr>
@@ -4585,11 +4585,11 @@
               <a:graphicData uri="http://schemas.openxmlformats.org/drawingml/2006/picture">
                 <pic:pic xmlns:pic="http://schemas.openxmlformats.org/drawingml/2006/picture">
                   <pic:nvPicPr>
-                    <pic:cNvPr id="0" name="SAPIEN Late 2013.png"/>
+                    <pic:cNvPr id="0" name="SAPIEN_2014_Products_Ad_975x1350.png"/>
                     <pic:cNvPicPr/>
                   </pic:nvPicPr>
                   <pic:blipFill>
-                    <a:blip r:embed="rId28">
+                    <a:blip r:embed="rId28" cstate="print">
                       <a:extLst>
                         <a:ext uri="{28A0092B-C50C-407E-A947-70E740481C1C}">
                           <a14:useLocalDpi xmlns:a14="http://schemas.microsoft.com/office/drawing/2010/main" val="0"/>
@@ -4603,7 +4603,7 @@
                   <pic:spPr>
                     <a:xfrm>
                       <a:off x="0" y="0"/>
-                      <a:ext cx="5943109" cy="8228920"/>
+                      <a:ext cx="6060558" cy="8391542"/>
                     </a:xfrm>
                     <a:prstGeom prst="rect">
                       <a:avLst/>
@@ -5547,12 +5547,10 @@
         <w:t>.</w:t>
       </w:r>
     </w:p>
-    <w:p>
-      <w:r>
-        <w:rPr>
-          <w:rFonts w:hint="eastAsia"/>
-        </w:rPr>
-        <w:object w:dxaOrig="7035" w:dyaOrig="9720">
+    <w:bookmarkStart w:id="26" w:name="_GoBack"/>
+    <w:p>
+      <w:r>
+        <w:object w:dxaOrig="7020" w:dyaOrig="9720">
           <v:shapetype id="_x0000_t75" coordsize="21600,21600" o:spt="75" o:preferrelative="t" path="m@4@5l@4@11@9@11@9@5xe" filled="f" stroked="f">
             <v:stroke joinstyle="miter"/>
             <v:formulas>
@@ -5572,12 +5570,13 @@
             <v:path o:extrusionok="f" gradientshapeok="t" o:connecttype="rect"/>
             <o:lock v:ext="edit" aspectratio="t"/>
           </v:shapetype>
-          <v:shape id="_x0000_i1025" type="#_x0000_t75" style="width:458.25pt;height:631.5pt" o:ole="">
+          <v:shape id="_x0000_i1025" type="#_x0000_t75" style="width:474pt;height:656.25pt" o:ole="">
             <v:imagedata r:id="rId30" o:title=""/>
           </v:shape>
-          <o:OLEObject Type="Embed" ProgID="AcroExch.Document.11" ShapeID="_x0000_i1025" DrawAspect="Content" ObjectID="_1454269604" r:id="rId31"/>
+          <o:OLEObject Type="Embed" ProgID="AcroExch.Document.11" ShapeID="_x0000_i1025" DrawAspect="Content" ObjectID="_1457698154" r:id="rId31"/>
         </w:object>
       </w:r>
+      <w:bookmarkEnd w:id="26"/>
     </w:p>
     <w:p>
       <w:pPr>
@@ -5586,7 +5585,7 @@
           <w:rFonts w:hint="eastAsia"/>
         </w:rPr>
       </w:pPr>
-      <w:bookmarkStart w:id="26" w:name="_Toc378793274"/>
+      <w:bookmarkStart w:id="27" w:name="_Toc378793274"/>
       <w:r>
         <w:lastRenderedPageBreak/>
         <w:t xml:space="preserve">Section 4: </w:t>
@@ -5594,7 +5593,7 @@
       <w:r>
         <w:t>Putting It All Together</w:t>
       </w:r>
-      <w:bookmarkEnd w:id="26"/>
+      <w:bookmarkEnd w:id="27"/>
     </w:p>
     <w:p>
       <w:r>
@@ -5611,14 +5610,14 @@
           <w:rFonts w:hint="eastAsia"/>
         </w:rPr>
       </w:pPr>
-      <w:bookmarkStart w:id="27" w:name="_Toc378793275"/>
+      <w:bookmarkStart w:id="28" w:name="_Toc378793275"/>
       <w:r>
         <w:t>Suppressing</w:t>
       </w:r>
       <w:r>
         <w:t xml:space="preserve"> errors (Mostly, don't do this)</w:t>
       </w:r>
-      <w:bookmarkEnd w:id="27"/>
+      <w:bookmarkEnd w:id="28"/>
     </w:p>
     <w:p>
       <w:r>
@@ -5644,6 +5643,9 @@
     <w:p>
       <w:pPr>
         <w:pStyle w:val="Heading32"/>
+        <w:rPr>
+          <w:rFonts w:hint="eastAsia"/>
+        </w:rPr>
       </w:pPr>
       <w:proofErr w:type="gramStart"/>
       <w:r>
@@ -5757,11 +5759,11 @@
           <w:rFonts w:hint="eastAsia"/>
         </w:rPr>
       </w:pPr>
-      <w:bookmarkStart w:id="28" w:name="_Toc378793276"/>
+      <w:bookmarkStart w:id="29" w:name="_Toc378793276"/>
       <w:r>
         <w:t>Determining what types of errors can be produced by a command</w:t>
       </w:r>
-      <w:bookmarkEnd w:id="28"/>
+      <w:bookmarkEnd w:id="29"/>
     </w:p>
     <w:p>
       <w:r>
@@ -5994,11 +5996,11 @@
           <w:rFonts w:hint="eastAsia"/>
         </w:rPr>
       </w:pPr>
-      <w:bookmarkStart w:id="29" w:name="_Toc378793277"/>
+      <w:bookmarkStart w:id="30" w:name="_Toc378793277"/>
       <w:r>
         <w:t>Dealing with Terminating Errors</w:t>
       </w:r>
-      <w:bookmarkEnd w:id="29"/>
+      <w:bookmarkEnd w:id="30"/>
     </w:p>
     <w:p>
       <w:r>
@@ -6012,11 +6014,11 @@
           <w:rFonts w:hint="eastAsia"/>
         </w:rPr>
       </w:pPr>
-      <w:bookmarkStart w:id="30" w:name="_Toc378793278"/>
+      <w:bookmarkStart w:id="31" w:name="_Toc378793278"/>
       <w:r>
         <w:t>Dealing with Non-Terminating Errors</w:t>
       </w:r>
-      <w:bookmarkEnd w:id="30"/>
+      <w:bookmarkEnd w:id="31"/>
     </w:p>
     <w:p>
       <w:r>
@@ -6096,8 +6098,6 @@
       <w:r>
         <w:t>: Using Try/Catch and ErrorAction Stop when dealing with a single object.</w:t>
       </w:r>
-      <w:bookmarkStart w:id="31" w:name="_GoBack"/>
-      <w:bookmarkEnd w:id="31"/>
     </w:p>
     <w:p>
       <w:r>
@@ -6860,7 +6860,7 @@
         <w:rFonts w:ascii="Arial" w:hAnsi="Arial"/>
         <w:noProof/>
       </w:rPr>
-      <w:t>28</w:t>
+      <w:t>20</w:t>
     </w:r>
     <w:r>
       <w:rPr>
@@ -6926,7 +6926,7 @@
         <w:rFonts w:ascii="Arial" w:hAnsi="Arial"/>
         <w:noProof/>
       </w:rPr>
-      <w:t>29</w:t>
+      <w:t>21</w:t>
     </w:r>
     <w:r>
       <w:rPr>
@@ -11970,7 +11970,7 @@
 </file>
 
 <file path=customXml/itemProps1.xml><?xml version="1.0" encoding="utf-8"?>
-<ds:datastoreItem xmlns:ds="http://schemas.openxmlformats.org/officeDocument/2006/customXml" ds:itemID="{E562C215-A857-47B2-86F9-8E1AB42D2EB2}">
+<ds:datastoreItem xmlns:ds="http://schemas.openxmlformats.org/officeDocument/2006/customXml" ds:itemID="{B5BA0721-370E-4562-8A7E-AE56AD031926}">
   <ds:schemaRefs>
     <ds:schemaRef ds:uri="http://schemas.openxmlformats.org/officeDocument/2006/bibliography"/>
   </ds:schemaRefs>

</xml_diff>